<commit_message>
cleaned up some things
</commit_message>
<xml_diff>
--- a/try1/UCare Web Page Rough.docx
+++ b/try1/UCare Web Page Rough.docx
@@ -3,9 +3,7 @@
 <w:document xmlns:wpc="http://schemas.microsoft.com/office/word/2010/wordprocessingCanvas" xmlns:mo="http://schemas.microsoft.com/office/mac/office/2008/main" xmlns:mc="http://schemas.openxmlformats.org/markup-compatibility/2006" xmlns:mv="urn:schemas-microsoft-com:mac:vml" xmlns:o="urn:schemas-microsoft-com:office:office" xmlns:r="http://schemas.openxmlformats.org/officeDocument/2006/relationships" xmlns:m="http://schemas.openxmlformats.org/officeDocument/2006/math" xmlns:v="urn:schemas-microsoft-com:vml" xmlns:wp14="http://schemas.microsoft.com/office/word/2010/wordprocessingDrawing" xmlns:wp="http://schemas.openxmlformats.org/drawingml/2006/wordprocessingDrawing" xmlns:w10="urn:schemas-microsoft-com:office:word" xmlns:w="http://schemas.openxmlformats.org/wordprocessingml/2006/main" xmlns:w14="http://schemas.microsoft.com/office/word/2010/wordml" xmlns:w15="http://schemas.microsoft.com/office/word/2012/wordml" xmlns:wpg="http://schemas.microsoft.com/office/word/2010/wordprocessingGroup" xmlns:wpi="http://schemas.microsoft.com/office/word/2010/wordprocessingInk" xmlns:wne="http://schemas.microsoft.com/office/word/2006/wordml" xmlns:wps="http://schemas.microsoft.com/office/word/2010/wordprocessingShape" mc:Ignorable="w14 w15 wp14">
   <w:body>
     <w:bookmarkStart w:id="0" w:name="_Get_Support_Now"/>
-    <w:bookmarkStart w:id="1" w:name="_GoBack"/>
     <w:bookmarkEnd w:id="0"/>
-    <w:bookmarkEnd w:id="1"/>
     <w:p>
       <w:pPr>
         <w:pStyle w:val="Header"/>
@@ -1811,6 +1809,7 @@
           <w:szCs w:val="24"/>
         </w:rPr>
       </w:pPr>
+      <w:bookmarkStart w:id="1" w:name="_GoBack"/>
       <w:r>
         <w:rPr>
           <w:sz w:val="24"/>
@@ -1819,6 +1818,7 @@
         <w:t>.</w:t>
       </w:r>
     </w:p>
+    <w:bookmarkEnd w:id="1"/>
     <w:p>
       <w:pPr>
         <w:rPr>
@@ -1844,7 +1844,7 @@
         <mc:AlternateContent>
           <mc:Choice Requires="wps">
             <w:drawing>
-              <wp:anchor distT="0" distB="0" distL="114300" distR="114300" simplePos="0" relativeHeight="251664384" behindDoc="0" locked="0" layoutInCell="1" allowOverlap="1" wp14:anchorId="4A401CE6" wp14:editId="18A18C4F">
+              <wp:anchor distT="0" distB="0" distL="114300" distR="114300" simplePos="0" relativeHeight="251664384" behindDoc="0" locked="0" layoutInCell="1" allowOverlap="1" wp14:anchorId="4A401CE6" wp14:editId="5950377A">
                 <wp:simplePos x="0" y="0"/>
                 <wp:positionH relativeFrom="column">
                   <wp:posOffset>274320</wp:posOffset>
@@ -1952,7 +1952,11 @@
           </mc:Choice>
           <mc:Fallback>
             <w:pict>
-              <v:shape w14:anchorId="14EEC215" id="Text Box 14" o:spid="_x0000_s1035" type="#_x0000_t202" style="position:absolute;margin-left:21.6pt;margin-top:3.6pt;width:147pt;height:31.2pt;z-index:251664384;visibility:visible;mso-wrap-style:square;mso-height-percent:0;mso-wrap-distance-left:9pt;mso-wrap-distance-top:0;mso-wrap-distance-right:9pt;mso-wrap-distance-bottom:0;mso-position-horizontal:absolute;mso-position-horizontal-relative:text;mso-position-vertical:absolute;mso-position-vertical-relative:text;mso-height-percent:0;mso-height-relative:margin;v-text-anchor:top" o:gfxdata="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" fillcolor="window" strokeweight=".5pt">
+              <v:shapetype w14:anchorId="4A401CE6" id="_x0000_t202" coordsize="21600,21600" o:spt="202" path="m0,0l0,21600,21600,21600,21600,0xe">
+                <v:stroke joinstyle="miter"/>
+                <v:path gradientshapeok="t" o:connecttype="rect"/>
+              </v:shapetype>
+              <v:shape id="Text Box 14" o:spid="_x0000_s1035" type="#_x0000_t202" style="position:absolute;margin-left:21.6pt;margin-top:3.6pt;width:147pt;height:31.2pt;z-index:251664384;visibility:visible;mso-wrap-style:square;mso-height-percent:0;mso-wrap-distance-left:9pt;mso-wrap-distance-top:0;mso-wrap-distance-right:9pt;mso-wrap-distance-bottom:0;mso-position-horizontal:absolute;mso-position-horizontal-relative:text;mso-position-vertical:absolute;mso-position-vertical-relative:text;mso-height-percent:0;mso-height-relative:margin;v-text-anchor:top" o:gfxdata="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" fillcolor="window" strokeweight=".5pt">
                 <v:textbox>
                   <w:txbxContent>
                     <w:p>
@@ -1967,8 +1971,17 @@
                           <w:sz w:val="20"/>
                           <w:szCs w:val="20"/>
                         </w:rPr>
-                        <w:t>Note: This should be a scroller</w:t>
-                      </w:r>
+                        <w:t xml:space="preserve">Note: This should be a </w:t>
+                      </w:r>
+                      <w:proofErr w:type="spellStart"/>
+                      <w:r>
+                        <w:rPr>
+                          <w:sz w:val="20"/>
+                          <w:szCs w:val="20"/>
+                        </w:rPr>
+                        <w:t>scroller</w:t>
+                      </w:r>
+                      <w:proofErr w:type="spellEnd"/>
                       <w:r>
                         <w:rPr>
                           <w:sz w:val="20"/>
@@ -2017,13 +2030,960 @@
       <w:r>
         <w:rPr>
           <w:noProof/>
-          <w:sz w:val="24"/>
-          <w:szCs w:val="24"/>
         </w:rPr>
         <mc:AlternateContent>
           <mc:Choice Requires="wps">
             <w:drawing>
-              <wp:anchor distT="0" distB="0" distL="114300" distR="114300" simplePos="0" relativeHeight="251665408" behindDoc="0" locked="0" layoutInCell="1" allowOverlap="1" wp14:anchorId="089063A2" wp14:editId="264AE26B">
+              <wp:anchor distT="0" distB="0" distL="114300" distR="114300" simplePos="0" relativeHeight="251661312" behindDoc="0" locked="0" layoutInCell="1" allowOverlap="1" wp14:anchorId="21DCEEED" wp14:editId="0EB2C80E">
+                <wp:simplePos x="0" y="0"/>
+                <wp:positionH relativeFrom="margin">
+                  <wp:posOffset>2331085</wp:posOffset>
+                </wp:positionH>
+                <wp:positionV relativeFrom="paragraph">
+                  <wp:posOffset>91440</wp:posOffset>
+                </wp:positionV>
+                <wp:extent cx="4526280" cy="4091940"/>
+                <wp:effectExtent l="0" t="0" r="26670" b="22860"/>
+                <wp:wrapNone/>
+                <wp:docPr id="11" name="Text Box 11"/>
+                <wp:cNvGraphicFramePr/>
+                <a:graphic xmlns:a="http://schemas.openxmlformats.org/drawingml/2006/main">
+                  <a:graphicData uri="http://schemas.microsoft.com/office/word/2010/wordprocessingShape">
+                    <wps:wsp>
+                      <wps:cNvSpPr txBox="1"/>
+                      <wps:spPr>
+                        <a:xfrm>
+                          <a:off x="0" y="0"/>
+                          <a:ext cx="4526280" cy="4091940"/>
+                        </a:xfrm>
+                        <a:prstGeom prst="rect">
+                          <a:avLst/>
+                        </a:prstGeom>
+                        <a:solidFill>
+                          <a:sysClr val="window" lastClr="FFFFFF"/>
+                        </a:solidFill>
+                        <a:ln w="6350">
+                          <a:solidFill>
+                            <a:prstClr val="black"/>
+                          </a:solidFill>
+                        </a:ln>
+                        <a:effectLst/>
+                      </wps:spPr>
+                      <wps:txbx>
+                        <w:txbxContent>
+                          <w:p>
+                            <w:pPr>
+                              <w:rPr>
+                                <w:b/>
+                                <w:sz w:val="28"/>
+                                <w:szCs w:val="28"/>
+                              </w:rPr>
+                            </w:pPr>
+                            <w:r>
+                              <w:rPr>
+                                <w:b/>
+                                <w:sz w:val="40"/>
+                                <w:szCs w:val="40"/>
+                              </w:rPr>
+                              <w:t xml:space="preserve">For The </w:t>
+                            </w:r>
+                            <w:r>
+                              <w:rPr>
+                                <w:b/>
+                                <w:sz w:val="40"/>
+                                <w:szCs w:val="40"/>
+                              </w:rPr>
+                              <w:t xml:space="preserve">Health Care </w:t>
+                            </w:r>
+                            <w:r>
+                              <w:rPr>
+                                <w:b/>
+                                <w:sz w:val="40"/>
+                                <w:szCs w:val="40"/>
+                              </w:rPr>
+                              <w:t>Provider</w:t>
+                            </w:r>
+                            <w:r>
+                              <w:rPr>
+                                <w:b/>
+                                <w:sz w:val="40"/>
+                                <w:szCs w:val="40"/>
+                              </w:rPr>
+                              <w:t>s</w:t>
+                            </w:r>
+                            <w:r>
+                              <w:rPr>
+                                <w:b/>
+                                <w:sz w:val="28"/>
+                                <w:szCs w:val="28"/>
+                              </w:rPr>
+                              <w:t xml:space="preserve"> </w:t>
+                            </w:r>
+                          </w:p>
+                          <w:p>
+                            <w:pPr>
+                              <w:rPr>
+                                <w:sz w:val="24"/>
+                                <w:szCs w:val="24"/>
+                              </w:rPr>
+                            </w:pPr>
+                            <w:r>
+                              <w:rPr>
+                                <w:b/>
+                                <w:sz w:val="28"/>
+                                <w:szCs w:val="28"/>
+                              </w:rPr>
+                              <w:t>The Experience Is Powerful</w:t>
+                            </w:r>
+                          </w:p>
+                          <w:p>
+                            <w:pPr>
+                              <w:rPr>
+                                <w:sz w:val="24"/>
+                                <w:szCs w:val="24"/>
+                              </w:rPr>
+                            </w:pPr>
+                            <w:r>
+                              <w:rPr>
+                                <w:sz w:val="24"/>
+                                <w:szCs w:val="24"/>
+                              </w:rPr>
+                              <w:t xml:space="preserve">The HIPAA compliant </w:t>
+                            </w:r>
+                            <w:proofErr w:type="spellStart"/>
+                            <w:r>
+                              <w:rPr>
+                                <w:sz w:val="24"/>
+                                <w:szCs w:val="24"/>
+                              </w:rPr>
+                              <w:t>UCare</w:t>
+                            </w:r>
+                            <w:proofErr w:type="spellEnd"/>
+                            <w:r>
+                              <w:rPr>
+                                <w:sz w:val="24"/>
+                                <w:szCs w:val="24"/>
+                              </w:rPr>
+                              <w:t xml:space="preserve"> Support experience is so powerful for </w:t>
+                            </w:r>
+                            <w:r>
+                              <w:rPr>
+                                <w:sz w:val="24"/>
+                                <w:szCs w:val="24"/>
+                              </w:rPr>
+                              <w:t>Family C</w:t>
+                            </w:r>
+                            <w:r>
+                              <w:rPr>
+                                <w:sz w:val="24"/>
+                                <w:szCs w:val="24"/>
+                              </w:rPr>
+                              <w:t xml:space="preserve">aregivers because of the exceptional </w:t>
+                            </w:r>
+                            <w:r>
+                              <w:rPr>
+                                <w:sz w:val="24"/>
+                                <w:szCs w:val="24"/>
+                              </w:rPr>
+                              <w:t>compassion</w:t>
+                            </w:r>
+                            <w:r>
+                              <w:rPr>
+                                <w:sz w:val="24"/>
+                                <w:szCs w:val="24"/>
+                              </w:rPr>
+                              <w:t>, qualifications, and experience of Health Care Providers like you</w:t>
+                            </w:r>
+                            <w:r>
+                              <w:rPr>
+                                <w:sz w:val="24"/>
+                                <w:szCs w:val="24"/>
+                              </w:rPr>
+                              <w:t>.</w:t>
+                            </w:r>
+                          </w:p>
+                          <w:p>
+                            <w:pPr>
+                              <w:rPr>
+                                <w:color w:val="538135" w:themeColor="accent6" w:themeShade="BF"/>
+                                <w:sz w:val="24"/>
+                                <w:szCs w:val="24"/>
+                              </w:rPr>
+                            </w:pPr>
+                            <w:r>
+                              <w:rPr>
+                                <w:color w:val="538135" w:themeColor="accent6" w:themeShade="BF"/>
+                                <w:sz w:val="24"/>
+                                <w:szCs w:val="24"/>
+                              </w:rPr>
+                              <w:t xml:space="preserve">See More Reasons to </w:t>
+                            </w:r>
+                            <w:r>
+                              <w:rPr>
+                                <w:b/>
+                                <w:color w:val="538135" w:themeColor="accent6" w:themeShade="BF"/>
+                                <w:sz w:val="24"/>
+                                <w:szCs w:val="24"/>
+                              </w:rPr>
+                              <w:t>Provide</w:t>
+                            </w:r>
+                            <w:r>
+                              <w:rPr>
+                                <w:color w:val="538135" w:themeColor="accent6" w:themeShade="BF"/>
+                                <w:sz w:val="24"/>
+                                <w:szCs w:val="24"/>
+                              </w:rPr>
+                              <w:t xml:space="preserve"> Support via </w:t>
+                            </w:r>
+                            <w:proofErr w:type="spellStart"/>
+                            <w:r>
+                              <w:rPr>
+                                <w:color w:val="538135" w:themeColor="accent6" w:themeShade="BF"/>
+                                <w:sz w:val="24"/>
+                                <w:szCs w:val="24"/>
+                              </w:rPr>
+                              <w:t>UCare</w:t>
+                            </w:r>
+                            <w:proofErr w:type="spellEnd"/>
+                          </w:p>
+                          <w:p>
+                            <w:pPr>
+                              <w:rPr>
+                                <w:color w:val="538135" w:themeColor="accent6" w:themeShade="BF"/>
+                                <w:sz w:val="24"/>
+                                <w:szCs w:val="24"/>
+                              </w:rPr>
+                            </w:pPr>
+                          </w:p>
+                          <w:p>
+                            <w:pPr>
+                              <w:rPr>
+                                <w:sz w:val="24"/>
+                                <w:szCs w:val="24"/>
+                              </w:rPr>
+                            </w:pPr>
+                            <w:r>
+                              <w:rPr>
+                                <w:b/>
+                                <w:sz w:val="28"/>
+                                <w:szCs w:val="28"/>
+                              </w:rPr>
+                              <w:t>Reach More People In Need Of Your Services</w:t>
+                            </w:r>
+                            <w:r>
+                              <w:rPr>
+                                <w:sz w:val="24"/>
+                                <w:szCs w:val="24"/>
+                              </w:rPr>
+                              <w:t xml:space="preserve"> </w:t>
+                            </w:r>
+                          </w:p>
+                          <w:p>
+                            <w:pPr>
+                              <w:rPr>
+                                <w:sz w:val="24"/>
+                                <w:szCs w:val="24"/>
+                              </w:rPr>
+                            </w:pPr>
+                            <w:r>
+                              <w:rPr>
+                                <w:sz w:val="24"/>
+                                <w:szCs w:val="24"/>
+                              </w:rPr>
+                              <w:t xml:space="preserve">With </w:t>
+                            </w:r>
+                            <w:proofErr w:type="spellStart"/>
+                            <w:r>
+                              <w:rPr>
+                                <w:sz w:val="24"/>
+                                <w:szCs w:val="24"/>
+                              </w:rPr>
+                              <w:t>UCare</w:t>
+                            </w:r>
+                            <w:proofErr w:type="spellEnd"/>
+                            <w:r>
+                              <w:rPr>
+                                <w:sz w:val="24"/>
+                                <w:szCs w:val="24"/>
+                              </w:rPr>
+                              <w:t xml:space="preserve"> you can connect with Family Caregivers who are not in your normal service area</w:t>
+                            </w:r>
+                            <w:r>
+                              <w:rPr>
+                                <w:sz w:val="24"/>
+                                <w:szCs w:val="24"/>
+                              </w:rPr>
+                              <w:t>.</w:t>
+                            </w:r>
+                            <w:r>
+                              <w:rPr>
+                                <w:sz w:val="24"/>
+                                <w:szCs w:val="24"/>
+                              </w:rPr>
+                              <w:t xml:space="preserve"> Many are in rural areas which are underserved by professionals with your skills and many are urban but cannot afford the time or expense of regularly scheduled services. With </w:t>
+                            </w:r>
+                            <w:proofErr w:type="spellStart"/>
+                            <w:r>
+                              <w:rPr>
+                                <w:sz w:val="24"/>
+                                <w:szCs w:val="24"/>
+                              </w:rPr>
+                              <w:t>UCare</w:t>
+                            </w:r>
+                            <w:proofErr w:type="spellEnd"/>
+                            <w:r>
+                              <w:rPr>
+                                <w:sz w:val="24"/>
+                                <w:szCs w:val="24"/>
+                              </w:rPr>
+                              <w:t>, these Family Caregivers are clients.</w:t>
+                            </w:r>
+                          </w:p>
+                          <w:p>
+                            <w:pPr>
+                              <w:rPr>
+                                <w:color w:val="538135" w:themeColor="accent6" w:themeShade="BF"/>
+                                <w:sz w:val="24"/>
+                                <w:szCs w:val="24"/>
+                              </w:rPr>
+                            </w:pPr>
+                            <w:r>
+                              <w:rPr>
+                                <w:color w:val="538135" w:themeColor="accent6" w:themeShade="BF"/>
+                                <w:sz w:val="24"/>
+                                <w:szCs w:val="24"/>
+                              </w:rPr>
+                              <w:t xml:space="preserve">See More Reasons to </w:t>
+                            </w:r>
+                            <w:r>
+                              <w:rPr>
+                                <w:b/>
+                                <w:color w:val="538135" w:themeColor="accent6" w:themeShade="BF"/>
+                                <w:sz w:val="24"/>
+                                <w:szCs w:val="24"/>
+                              </w:rPr>
+                              <w:t>Provide</w:t>
+                            </w:r>
+                            <w:r>
+                              <w:rPr>
+                                <w:color w:val="538135" w:themeColor="accent6" w:themeShade="BF"/>
+                                <w:sz w:val="24"/>
+                                <w:szCs w:val="24"/>
+                              </w:rPr>
+                              <w:t xml:space="preserve"> Support via </w:t>
+                            </w:r>
+                            <w:proofErr w:type="spellStart"/>
+                            <w:r>
+                              <w:rPr>
+                                <w:color w:val="538135" w:themeColor="accent6" w:themeShade="BF"/>
+                                <w:sz w:val="24"/>
+                                <w:szCs w:val="24"/>
+                              </w:rPr>
+                              <w:t>UCare</w:t>
+                            </w:r>
+                            <w:proofErr w:type="spellEnd"/>
+                          </w:p>
+                          <w:p>
+                            <w:pPr>
+                              <w:rPr>
+                                <w:color w:val="538135" w:themeColor="accent6" w:themeShade="BF"/>
+                                <w:sz w:val="24"/>
+                                <w:szCs w:val="24"/>
+                              </w:rPr>
+                            </w:pPr>
+                          </w:p>
+                          <w:p>
+                            <w:pPr>
+                              <w:rPr>
+                                <w:sz w:val="24"/>
+                                <w:szCs w:val="24"/>
+                              </w:rPr>
+                            </w:pPr>
+                            <w:r>
+                              <w:rPr>
+                                <w:b/>
+                                <w:sz w:val="28"/>
+                                <w:szCs w:val="28"/>
+                              </w:rPr>
+                              <w:t>Convenient For You</w:t>
+                            </w:r>
+                          </w:p>
+                          <w:p>
+                            <w:pPr>
+                              <w:rPr>
+                                <w:sz w:val="24"/>
+                                <w:szCs w:val="24"/>
+                              </w:rPr>
+                            </w:pPr>
+                            <w:r>
+                              <w:rPr>
+                                <w:sz w:val="24"/>
+                                <w:szCs w:val="24"/>
+                              </w:rPr>
+                              <w:t>Fill gaps in your schedule</w:t>
+                            </w:r>
+                            <w:r>
+                              <w:rPr>
+                                <w:sz w:val="24"/>
+                                <w:szCs w:val="24"/>
+                              </w:rPr>
+                              <w:t>.</w:t>
+                            </w:r>
+                            <w:r>
+                              <w:rPr>
+                                <w:sz w:val="24"/>
+                                <w:szCs w:val="24"/>
+                              </w:rPr>
+                              <w:t xml:space="preserve"> Earn in spite of a last minute cancellation. Work in the early morning or late night</w:t>
+                            </w:r>
+                            <w:r>
+                              <w:rPr>
+                                <w:sz w:val="24"/>
+                                <w:szCs w:val="24"/>
+                              </w:rPr>
+                              <w:t xml:space="preserve"> if that’s when you are most awake. Work from home or when you are on travel. Simply go online when you want, provide your services, and go offline when you are ready.</w:t>
+                            </w:r>
+                          </w:p>
+                          <w:p>
+                            <w:pPr>
+                              <w:rPr>
+                                <w:color w:val="538135" w:themeColor="accent6" w:themeShade="BF"/>
+                                <w:sz w:val="24"/>
+                                <w:szCs w:val="24"/>
+                              </w:rPr>
+                            </w:pPr>
+                            <w:r>
+                              <w:rPr>
+                                <w:color w:val="538135" w:themeColor="accent6" w:themeShade="BF"/>
+                                <w:sz w:val="24"/>
+                                <w:szCs w:val="24"/>
+                              </w:rPr>
+                              <w:t xml:space="preserve">See More Reasons to </w:t>
+                            </w:r>
+                            <w:r>
+                              <w:rPr>
+                                <w:b/>
+                                <w:color w:val="538135" w:themeColor="accent6" w:themeShade="BF"/>
+                                <w:sz w:val="24"/>
+                                <w:szCs w:val="24"/>
+                              </w:rPr>
+                              <w:t>Provide</w:t>
+                            </w:r>
+                            <w:r>
+                              <w:rPr>
+                                <w:color w:val="538135" w:themeColor="accent6" w:themeShade="BF"/>
+                                <w:sz w:val="24"/>
+                                <w:szCs w:val="24"/>
+                              </w:rPr>
+                              <w:t xml:space="preserve"> Support via </w:t>
+                            </w:r>
+                            <w:proofErr w:type="spellStart"/>
+                            <w:r>
+                              <w:rPr>
+                                <w:color w:val="538135" w:themeColor="accent6" w:themeShade="BF"/>
+                                <w:sz w:val="24"/>
+                                <w:szCs w:val="24"/>
+                              </w:rPr>
+                              <w:t>UCare</w:t>
+                            </w:r>
+                            <w:proofErr w:type="spellEnd"/>
+                          </w:p>
+                          <w:p>
+                            <w:pPr>
+                              <w:rPr>
+                                <w:color w:val="538135" w:themeColor="accent6" w:themeShade="BF"/>
+                                <w:sz w:val="24"/>
+                                <w:szCs w:val="24"/>
+                              </w:rPr>
+                            </w:pPr>
+                          </w:p>
+                          <w:p>
+                            <w:pPr>
+                              <w:rPr>
+                                <w:b/>
+                                <w:sz w:val="28"/>
+                                <w:szCs w:val="28"/>
+                              </w:rPr>
+                            </w:pPr>
+                          </w:p>
+                        </w:txbxContent>
+                      </wps:txbx>
+                      <wps:bodyPr rot="0" spcFirstLastPara="0" vertOverflow="overflow" horzOverflow="overflow" vert="horz" wrap="square" lIns="91440" tIns="45720" rIns="91440" bIns="45720" numCol="1" spcCol="0" rtlCol="0" fromWordArt="0" anchor="t" anchorCtr="0" forceAA="0" compatLnSpc="1">
+                        <a:prstTxWarp prst="textNoShape">
+                          <a:avLst/>
+                        </a:prstTxWarp>
+                        <a:noAutofit/>
+                      </wps:bodyPr>
+                    </wps:wsp>
+                  </a:graphicData>
+                </a:graphic>
+                <wp14:sizeRelH relativeFrom="margin">
+                  <wp14:pctWidth>0</wp14:pctWidth>
+                </wp14:sizeRelH>
+                <wp14:sizeRelV relativeFrom="margin">
+                  <wp14:pctHeight>0</wp14:pctHeight>
+                </wp14:sizeRelV>
+              </wp:anchor>
+            </w:drawing>
+          </mc:Choice>
+          <mc:Fallback>
+            <w:pict>
+              <v:shape w14:anchorId="21DCEEED" id="Text Box 11" o:spid="_x0000_s1036" type="#_x0000_t202" style="position:absolute;margin-left:183.55pt;margin-top:7.2pt;width:356.4pt;height:322.2pt;z-index:251661312;visibility:visible;mso-wrap-style:square;mso-width-percent:0;mso-height-percent:0;mso-wrap-distance-left:9pt;mso-wrap-distance-top:0;mso-wrap-distance-right:9pt;mso-wrap-distance-bottom:0;mso-position-horizontal:absolute;mso-position-horizontal-relative:margin;mso-position-vertical:absolute;mso-position-vertical-relative:text;mso-width-percent:0;mso-height-percent:0;mso-width-relative:margin;mso-height-relative:margin;v-text-anchor:top" o:gfxdata="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" fillcolor="window" strokeweight=".5pt">
+                <v:textbox>
+                  <w:txbxContent>
+                    <w:p>
+                      <w:pPr>
+                        <w:rPr>
+                          <w:b/>
+                          <w:sz w:val="28"/>
+                          <w:szCs w:val="28"/>
+                        </w:rPr>
+                      </w:pPr>
+                      <w:r>
+                        <w:rPr>
+                          <w:b/>
+                          <w:sz w:val="40"/>
+                          <w:szCs w:val="40"/>
+                        </w:rPr>
+                        <w:t xml:space="preserve">For The </w:t>
+                      </w:r>
+                      <w:r>
+                        <w:rPr>
+                          <w:b/>
+                          <w:sz w:val="40"/>
+                          <w:szCs w:val="40"/>
+                        </w:rPr>
+                        <w:t xml:space="preserve">Health Care </w:t>
+                      </w:r>
+                      <w:r>
+                        <w:rPr>
+                          <w:b/>
+                          <w:sz w:val="40"/>
+                          <w:szCs w:val="40"/>
+                        </w:rPr>
+                        <w:t>Provider</w:t>
+                      </w:r>
+                      <w:r>
+                        <w:rPr>
+                          <w:b/>
+                          <w:sz w:val="40"/>
+                          <w:szCs w:val="40"/>
+                        </w:rPr>
+                        <w:t>s</w:t>
+                      </w:r>
+                      <w:r>
+                        <w:rPr>
+                          <w:b/>
+                          <w:sz w:val="28"/>
+                          <w:szCs w:val="28"/>
+                        </w:rPr>
+                        <w:t xml:space="preserve"> </w:t>
+                      </w:r>
+                    </w:p>
+                    <w:p>
+                      <w:pPr>
+                        <w:rPr>
+                          <w:sz w:val="24"/>
+                          <w:szCs w:val="24"/>
+                        </w:rPr>
+                      </w:pPr>
+                      <w:r>
+                        <w:rPr>
+                          <w:b/>
+                          <w:sz w:val="28"/>
+                          <w:szCs w:val="28"/>
+                        </w:rPr>
+                        <w:t>The Experience Is Powerful</w:t>
+                      </w:r>
+                    </w:p>
+                    <w:p>
+                      <w:pPr>
+                        <w:rPr>
+                          <w:sz w:val="24"/>
+                          <w:szCs w:val="24"/>
+                        </w:rPr>
+                      </w:pPr>
+                      <w:r>
+                        <w:rPr>
+                          <w:sz w:val="24"/>
+                          <w:szCs w:val="24"/>
+                        </w:rPr>
+                        <w:t xml:space="preserve">The HIPAA compliant </w:t>
+                      </w:r>
+                      <w:proofErr w:type="spellStart"/>
+                      <w:r>
+                        <w:rPr>
+                          <w:sz w:val="24"/>
+                          <w:szCs w:val="24"/>
+                        </w:rPr>
+                        <w:t>UCare</w:t>
+                      </w:r>
+                      <w:proofErr w:type="spellEnd"/>
+                      <w:r>
+                        <w:rPr>
+                          <w:sz w:val="24"/>
+                          <w:szCs w:val="24"/>
+                        </w:rPr>
+                        <w:t xml:space="preserve"> Support experience is so powerful for </w:t>
+                      </w:r>
+                      <w:r>
+                        <w:rPr>
+                          <w:sz w:val="24"/>
+                          <w:szCs w:val="24"/>
+                        </w:rPr>
+                        <w:t>Family C</w:t>
+                      </w:r>
+                      <w:r>
+                        <w:rPr>
+                          <w:sz w:val="24"/>
+                          <w:szCs w:val="24"/>
+                        </w:rPr>
+                        <w:t xml:space="preserve">aregivers because of the exceptional </w:t>
+                      </w:r>
+                      <w:r>
+                        <w:rPr>
+                          <w:sz w:val="24"/>
+                          <w:szCs w:val="24"/>
+                        </w:rPr>
+                        <w:t>compassion</w:t>
+                      </w:r>
+                      <w:r>
+                        <w:rPr>
+                          <w:sz w:val="24"/>
+                          <w:szCs w:val="24"/>
+                        </w:rPr>
+                        <w:t>, qualifications, and experience of Health Care Providers like you</w:t>
+                      </w:r>
+                      <w:r>
+                        <w:rPr>
+                          <w:sz w:val="24"/>
+                          <w:szCs w:val="24"/>
+                        </w:rPr>
+                        <w:t>.</w:t>
+                      </w:r>
+                    </w:p>
+                    <w:p>
+                      <w:pPr>
+                        <w:rPr>
+                          <w:color w:val="538135" w:themeColor="accent6" w:themeShade="BF"/>
+                          <w:sz w:val="24"/>
+                          <w:szCs w:val="24"/>
+                        </w:rPr>
+                      </w:pPr>
+                      <w:r>
+                        <w:rPr>
+                          <w:color w:val="538135" w:themeColor="accent6" w:themeShade="BF"/>
+                          <w:sz w:val="24"/>
+                          <w:szCs w:val="24"/>
+                        </w:rPr>
+                        <w:t xml:space="preserve">See More Reasons to </w:t>
+                      </w:r>
+                      <w:r>
+                        <w:rPr>
+                          <w:b/>
+                          <w:color w:val="538135" w:themeColor="accent6" w:themeShade="BF"/>
+                          <w:sz w:val="24"/>
+                          <w:szCs w:val="24"/>
+                        </w:rPr>
+                        <w:t>Provide</w:t>
+                      </w:r>
+                      <w:r>
+                        <w:rPr>
+                          <w:color w:val="538135" w:themeColor="accent6" w:themeShade="BF"/>
+                          <w:sz w:val="24"/>
+                          <w:szCs w:val="24"/>
+                        </w:rPr>
+                        <w:t xml:space="preserve"> Support via </w:t>
+                      </w:r>
+                      <w:proofErr w:type="spellStart"/>
+                      <w:r>
+                        <w:rPr>
+                          <w:color w:val="538135" w:themeColor="accent6" w:themeShade="BF"/>
+                          <w:sz w:val="24"/>
+                          <w:szCs w:val="24"/>
+                        </w:rPr>
+                        <w:t>UCare</w:t>
+                      </w:r>
+                      <w:proofErr w:type="spellEnd"/>
+                    </w:p>
+                    <w:p>
+                      <w:pPr>
+                        <w:rPr>
+                          <w:color w:val="538135" w:themeColor="accent6" w:themeShade="BF"/>
+                          <w:sz w:val="24"/>
+                          <w:szCs w:val="24"/>
+                        </w:rPr>
+                      </w:pPr>
+                    </w:p>
+                    <w:p>
+                      <w:pPr>
+                        <w:rPr>
+                          <w:sz w:val="24"/>
+                          <w:szCs w:val="24"/>
+                        </w:rPr>
+                      </w:pPr>
+                      <w:r>
+                        <w:rPr>
+                          <w:b/>
+                          <w:sz w:val="28"/>
+                          <w:szCs w:val="28"/>
+                        </w:rPr>
+                        <w:t>Reach More People In Need Of Your Services</w:t>
+                      </w:r>
+                      <w:r>
+                        <w:rPr>
+                          <w:sz w:val="24"/>
+                          <w:szCs w:val="24"/>
+                        </w:rPr>
+                        <w:t xml:space="preserve"> </w:t>
+                      </w:r>
+                    </w:p>
+                    <w:p>
+                      <w:pPr>
+                        <w:rPr>
+                          <w:sz w:val="24"/>
+                          <w:szCs w:val="24"/>
+                        </w:rPr>
+                      </w:pPr>
+                      <w:r>
+                        <w:rPr>
+                          <w:sz w:val="24"/>
+                          <w:szCs w:val="24"/>
+                        </w:rPr>
+                        <w:t xml:space="preserve">With </w:t>
+                      </w:r>
+                      <w:proofErr w:type="spellStart"/>
+                      <w:r>
+                        <w:rPr>
+                          <w:sz w:val="24"/>
+                          <w:szCs w:val="24"/>
+                        </w:rPr>
+                        <w:t>UCare</w:t>
+                      </w:r>
+                      <w:proofErr w:type="spellEnd"/>
+                      <w:r>
+                        <w:rPr>
+                          <w:sz w:val="24"/>
+                          <w:szCs w:val="24"/>
+                        </w:rPr>
+                        <w:t xml:space="preserve"> you can connect with Family Caregivers who are not in your normal service area</w:t>
+                      </w:r>
+                      <w:r>
+                        <w:rPr>
+                          <w:sz w:val="24"/>
+                          <w:szCs w:val="24"/>
+                        </w:rPr>
+                        <w:t>.</w:t>
+                      </w:r>
+                      <w:r>
+                        <w:rPr>
+                          <w:sz w:val="24"/>
+                          <w:szCs w:val="24"/>
+                        </w:rPr>
+                        <w:t xml:space="preserve"> Many are in rural areas which are underserved by professionals with your skills and many are urban but cannot afford the time or expense of regularly scheduled services. With </w:t>
+                      </w:r>
+                      <w:proofErr w:type="spellStart"/>
+                      <w:r>
+                        <w:rPr>
+                          <w:sz w:val="24"/>
+                          <w:szCs w:val="24"/>
+                        </w:rPr>
+                        <w:t>UCare</w:t>
+                      </w:r>
+                      <w:proofErr w:type="spellEnd"/>
+                      <w:r>
+                        <w:rPr>
+                          <w:sz w:val="24"/>
+                          <w:szCs w:val="24"/>
+                        </w:rPr>
+                        <w:t>, these Family Caregivers are clients.</w:t>
+                      </w:r>
+                    </w:p>
+                    <w:p>
+                      <w:pPr>
+                        <w:rPr>
+                          <w:color w:val="538135" w:themeColor="accent6" w:themeShade="BF"/>
+                          <w:sz w:val="24"/>
+                          <w:szCs w:val="24"/>
+                        </w:rPr>
+                      </w:pPr>
+                      <w:r>
+                        <w:rPr>
+                          <w:color w:val="538135" w:themeColor="accent6" w:themeShade="BF"/>
+                          <w:sz w:val="24"/>
+                          <w:szCs w:val="24"/>
+                        </w:rPr>
+                        <w:t xml:space="preserve">See More Reasons to </w:t>
+                      </w:r>
+                      <w:r>
+                        <w:rPr>
+                          <w:b/>
+                          <w:color w:val="538135" w:themeColor="accent6" w:themeShade="BF"/>
+                          <w:sz w:val="24"/>
+                          <w:szCs w:val="24"/>
+                        </w:rPr>
+                        <w:t>Provide</w:t>
+                      </w:r>
+                      <w:r>
+                        <w:rPr>
+                          <w:color w:val="538135" w:themeColor="accent6" w:themeShade="BF"/>
+                          <w:sz w:val="24"/>
+                          <w:szCs w:val="24"/>
+                        </w:rPr>
+                        <w:t xml:space="preserve"> Support via </w:t>
+                      </w:r>
+                      <w:proofErr w:type="spellStart"/>
+                      <w:r>
+                        <w:rPr>
+                          <w:color w:val="538135" w:themeColor="accent6" w:themeShade="BF"/>
+                          <w:sz w:val="24"/>
+                          <w:szCs w:val="24"/>
+                        </w:rPr>
+                        <w:t>UCare</w:t>
+                      </w:r>
+                      <w:proofErr w:type="spellEnd"/>
+                    </w:p>
+                    <w:p>
+                      <w:pPr>
+                        <w:rPr>
+                          <w:color w:val="538135" w:themeColor="accent6" w:themeShade="BF"/>
+                          <w:sz w:val="24"/>
+                          <w:szCs w:val="24"/>
+                        </w:rPr>
+                      </w:pPr>
+                    </w:p>
+                    <w:p>
+                      <w:pPr>
+                        <w:rPr>
+                          <w:sz w:val="24"/>
+                          <w:szCs w:val="24"/>
+                        </w:rPr>
+                      </w:pPr>
+                      <w:r>
+                        <w:rPr>
+                          <w:b/>
+                          <w:sz w:val="28"/>
+                          <w:szCs w:val="28"/>
+                        </w:rPr>
+                        <w:t>Convenient For You</w:t>
+                      </w:r>
+                    </w:p>
+                    <w:p>
+                      <w:pPr>
+                        <w:rPr>
+                          <w:sz w:val="24"/>
+                          <w:szCs w:val="24"/>
+                        </w:rPr>
+                      </w:pPr>
+                      <w:r>
+                        <w:rPr>
+                          <w:sz w:val="24"/>
+                          <w:szCs w:val="24"/>
+                        </w:rPr>
+                        <w:t>Fill gaps in your schedule</w:t>
+                      </w:r>
+                      <w:r>
+                        <w:rPr>
+                          <w:sz w:val="24"/>
+                          <w:szCs w:val="24"/>
+                        </w:rPr>
+                        <w:t>.</w:t>
+                      </w:r>
+                      <w:r>
+                        <w:rPr>
+                          <w:sz w:val="24"/>
+                          <w:szCs w:val="24"/>
+                        </w:rPr>
+                        <w:t xml:space="preserve"> Earn in spite of a last minute cancellation. Work in the early morning or late night</w:t>
+                      </w:r>
+                      <w:r>
+                        <w:rPr>
+                          <w:sz w:val="24"/>
+                          <w:szCs w:val="24"/>
+                        </w:rPr>
+                        <w:t xml:space="preserve"> if that’s when you are most awake. Work from home or when you are on travel. Simply go online when you want, provide your services, and go offline when you are ready.</w:t>
+                      </w:r>
+                    </w:p>
+                    <w:p>
+                      <w:pPr>
+                        <w:rPr>
+                          <w:color w:val="538135" w:themeColor="accent6" w:themeShade="BF"/>
+                          <w:sz w:val="24"/>
+                          <w:szCs w:val="24"/>
+                        </w:rPr>
+                      </w:pPr>
+                      <w:r>
+                        <w:rPr>
+                          <w:color w:val="538135" w:themeColor="accent6" w:themeShade="BF"/>
+                          <w:sz w:val="24"/>
+                          <w:szCs w:val="24"/>
+                        </w:rPr>
+                        <w:t xml:space="preserve">See More Reasons to </w:t>
+                      </w:r>
+                      <w:r>
+                        <w:rPr>
+                          <w:b/>
+                          <w:color w:val="538135" w:themeColor="accent6" w:themeShade="BF"/>
+                          <w:sz w:val="24"/>
+                          <w:szCs w:val="24"/>
+                        </w:rPr>
+                        <w:t>Provide</w:t>
+                      </w:r>
+                      <w:r>
+                        <w:rPr>
+                          <w:color w:val="538135" w:themeColor="accent6" w:themeShade="BF"/>
+                          <w:sz w:val="24"/>
+                          <w:szCs w:val="24"/>
+                        </w:rPr>
+                        <w:t xml:space="preserve"> Support via </w:t>
+                      </w:r>
+                      <w:proofErr w:type="spellStart"/>
+                      <w:r>
+                        <w:rPr>
+                          <w:color w:val="538135" w:themeColor="accent6" w:themeShade="BF"/>
+                          <w:sz w:val="24"/>
+                          <w:szCs w:val="24"/>
+                        </w:rPr>
+                        <w:t>UCare</w:t>
+                      </w:r>
+                      <w:proofErr w:type="spellEnd"/>
+                    </w:p>
+                    <w:p>
+                      <w:pPr>
+                        <w:rPr>
+                          <w:color w:val="538135" w:themeColor="accent6" w:themeShade="BF"/>
+                          <w:sz w:val="24"/>
+                          <w:szCs w:val="24"/>
+                        </w:rPr>
+                      </w:pPr>
+                    </w:p>
+                    <w:p>
+                      <w:pPr>
+                        <w:rPr>
+                          <w:b/>
+                          <w:sz w:val="28"/>
+                          <w:szCs w:val="28"/>
+                        </w:rPr>
+                      </w:pPr>
+                    </w:p>
+                  </w:txbxContent>
+                </v:textbox>
+                <w10:wrap anchorx="margin"/>
+              </v:shape>
+            </w:pict>
+          </mc:Fallback>
+        </mc:AlternateContent>
+      </w:r>
+      <w:r>
+        <w:rPr>
+          <w:noProof/>
+          <w:sz w:val="24"/>
+          <w:szCs w:val="24"/>
+        </w:rPr>
+        <mc:AlternateContent>
+          <mc:Choice Requires="wps">
+            <w:drawing>
+              <wp:anchor distT="0" distB="0" distL="114300" distR="114300" simplePos="0" relativeHeight="251665408" behindDoc="0" locked="0" layoutInCell="1" allowOverlap="1" wp14:anchorId="089063A2" wp14:editId="66D846B8">
                 <wp:simplePos x="0" y="0"/>
                 <wp:positionH relativeFrom="column">
                   <wp:posOffset>2164080</wp:posOffset>
@@ -2074,7 +3034,11 @@
           </mc:Choice>
           <mc:Fallback>
             <w:pict>
-              <v:shape w14:anchorId="5E4C9093" id="Straight Arrow Connector 15" o:spid="_x0000_s1026" type="#_x0000_t32" style="position:absolute;margin-left:170.4pt;margin-top:.8pt;width:11.4pt;height:62.4pt;z-index:251665408;visibility:visible;mso-wrap-style:square;mso-width-percent:0;mso-height-percent:0;mso-wrap-distance-left:9pt;mso-wrap-distance-top:0;mso-wrap-distance-right:9pt;mso-wrap-distance-bottom:0;mso-position-horizontal:absolute;mso-position-horizontal-relative:text;mso-position-vertical:absolute;mso-position-vertical-relative:text;mso-width-percent:0;mso-height-percent:0;mso-width-relative:margin;mso-height-relative:margin" o:gfxdata="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" strokecolor="#5b9bd5" strokeweight=".5pt">
+              <v:shapetype w14:anchorId="4D613408" id="_x0000_t32" coordsize="21600,21600" o:spt="32" o:oned="t" path="m0,0l21600,21600e" filled="f">
+                <v:path arrowok="t" fillok="f" o:connecttype="none"/>
+                <o:lock v:ext="edit" shapetype="t"/>
+              </v:shapetype>
+              <v:shape id="Straight Arrow Connector 15" o:spid="_x0000_s1026" type="#_x0000_t32" style="position:absolute;margin-left:170.4pt;margin-top:.8pt;width:11.4pt;height:62.4pt;z-index:251665408;visibility:visible;mso-wrap-style:square;mso-width-percent:0;mso-height-percent:0;mso-wrap-distance-left:9pt;mso-wrap-distance-top:0;mso-wrap-distance-right:9pt;mso-wrap-distance-bottom:0;mso-position-horizontal:absolute;mso-position-horizontal-relative:text;mso-position-vertical:absolute;mso-position-vertical-relative:text;mso-width-percent:0;mso-height-percent:0;mso-width-relative:margin;mso-height-relative:margin" o:gfxdata="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" strokecolor="#5b9bd5" strokeweight=".5pt">
                 <v:stroke endarrow="block" joinstyle="miter"/>
               </v:shape>
             </w:pict>
@@ -2124,875 +3088,6 @@
           <w:szCs w:val="24"/>
         </w:rPr>
       </w:pPr>
-      <w:r>
-        <w:rPr>
-          <w:noProof/>
-        </w:rPr>
-        <mc:AlternateContent>
-          <mc:Choice Requires="wps">
-            <w:drawing>
-              <wp:anchor distT="0" distB="0" distL="114300" distR="114300" simplePos="0" relativeHeight="251661312" behindDoc="0" locked="0" layoutInCell="1" allowOverlap="1" wp14:anchorId="21DCEEED" wp14:editId="33C6BB96">
-                <wp:simplePos x="0" y="0"/>
-                <wp:positionH relativeFrom="margin">
-                  <wp:align>right</wp:align>
-                </wp:positionH>
-                <wp:positionV relativeFrom="paragraph">
-                  <wp:posOffset>8255</wp:posOffset>
-                </wp:positionV>
-                <wp:extent cx="4526280" cy="4091940"/>
-                <wp:effectExtent l="0" t="0" r="26670" b="22860"/>
-                <wp:wrapNone/>
-                <wp:docPr id="11" name="Text Box 11"/>
-                <wp:cNvGraphicFramePr/>
-                <a:graphic xmlns:a="http://schemas.openxmlformats.org/drawingml/2006/main">
-                  <a:graphicData uri="http://schemas.microsoft.com/office/word/2010/wordprocessingShape">
-                    <wps:wsp>
-                      <wps:cNvSpPr txBox="1"/>
-                      <wps:spPr>
-                        <a:xfrm>
-                          <a:off x="0" y="0"/>
-                          <a:ext cx="4526280" cy="4091940"/>
-                        </a:xfrm>
-                        <a:prstGeom prst="rect">
-                          <a:avLst/>
-                        </a:prstGeom>
-                        <a:solidFill>
-                          <a:sysClr val="window" lastClr="FFFFFF"/>
-                        </a:solidFill>
-                        <a:ln w="6350">
-                          <a:solidFill>
-                            <a:prstClr val="black"/>
-                          </a:solidFill>
-                        </a:ln>
-                        <a:effectLst/>
-                      </wps:spPr>
-                      <wps:txbx>
-                        <w:txbxContent>
-                          <w:p>
-                            <w:pPr>
-                              <w:rPr>
-                                <w:b/>
-                                <w:sz w:val="28"/>
-                                <w:szCs w:val="28"/>
-                              </w:rPr>
-                            </w:pPr>
-                            <w:r>
-                              <w:rPr>
-                                <w:b/>
-                                <w:sz w:val="40"/>
-                                <w:szCs w:val="40"/>
-                              </w:rPr>
-                              <w:t xml:space="preserve">For The </w:t>
-                            </w:r>
-                            <w:r>
-                              <w:rPr>
-                                <w:b/>
-                                <w:sz w:val="40"/>
-                                <w:szCs w:val="40"/>
-                              </w:rPr>
-                              <w:t xml:space="preserve">Health Care </w:t>
-                            </w:r>
-                            <w:r>
-                              <w:rPr>
-                                <w:b/>
-                                <w:sz w:val="40"/>
-                                <w:szCs w:val="40"/>
-                              </w:rPr>
-                              <w:t>Provider</w:t>
-                            </w:r>
-                            <w:r>
-                              <w:rPr>
-                                <w:b/>
-                                <w:sz w:val="40"/>
-                                <w:szCs w:val="40"/>
-                              </w:rPr>
-                              <w:t>s</w:t>
-                            </w:r>
-                            <w:r>
-                              <w:rPr>
-                                <w:b/>
-                                <w:sz w:val="28"/>
-                                <w:szCs w:val="28"/>
-                              </w:rPr>
-                              <w:t xml:space="preserve"> </w:t>
-                            </w:r>
-                          </w:p>
-                          <w:p>
-                            <w:pPr>
-                              <w:rPr>
-                                <w:sz w:val="24"/>
-                                <w:szCs w:val="24"/>
-                              </w:rPr>
-                            </w:pPr>
-                            <w:r>
-                              <w:rPr>
-                                <w:b/>
-                                <w:sz w:val="28"/>
-                                <w:szCs w:val="28"/>
-                              </w:rPr>
-                              <w:t>The Experience Is Powerful</w:t>
-                            </w:r>
-                          </w:p>
-                          <w:p>
-                            <w:pPr>
-                              <w:rPr>
-                                <w:sz w:val="24"/>
-                                <w:szCs w:val="24"/>
-                              </w:rPr>
-                            </w:pPr>
-                            <w:r>
-                              <w:rPr>
-                                <w:sz w:val="24"/>
-                                <w:szCs w:val="24"/>
-                              </w:rPr>
-                              <w:t xml:space="preserve">The HIPAA compliant </w:t>
-                            </w:r>
-                            <w:proofErr w:type="spellStart"/>
-                            <w:r>
-                              <w:rPr>
-                                <w:sz w:val="24"/>
-                                <w:szCs w:val="24"/>
-                              </w:rPr>
-                              <w:t>UCare</w:t>
-                            </w:r>
-                            <w:proofErr w:type="spellEnd"/>
-                            <w:r>
-                              <w:rPr>
-                                <w:sz w:val="24"/>
-                                <w:szCs w:val="24"/>
-                              </w:rPr>
-                              <w:t xml:space="preserve"> Support experience is so powerful for </w:t>
-                            </w:r>
-                            <w:r>
-                              <w:rPr>
-                                <w:sz w:val="24"/>
-                                <w:szCs w:val="24"/>
-                              </w:rPr>
-                              <w:t>Family C</w:t>
-                            </w:r>
-                            <w:r>
-                              <w:rPr>
-                                <w:sz w:val="24"/>
-                                <w:szCs w:val="24"/>
-                              </w:rPr>
-                              <w:t xml:space="preserve">aregivers because of the exceptional </w:t>
-                            </w:r>
-                            <w:r>
-                              <w:rPr>
-                                <w:sz w:val="24"/>
-                                <w:szCs w:val="24"/>
-                              </w:rPr>
-                              <w:t>compassion</w:t>
-                            </w:r>
-                            <w:r>
-                              <w:rPr>
-                                <w:sz w:val="24"/>
-                                <w:szCs w:val="24"/>
-                              </w:rPr>
-                              <w:t>, qualifications, and experience of Health Care Providers like you</w:t>
-                            </w:r>
-                            <w:r>
-                              <w:rPr>
-                                <w:sz w:val="24"/>
-                                <w:szCs w:val="24"/>
-                              </w:rPr>
-                              <w:t>.</w:t>
-                            </w:r>
-                          </w:p>
-                          <w:p>
-                            <w:pPr>
-                              <w:rPr>
-                                <w:color w:val="538135" w:themeColor="accent6" w:themeShade="BF"/>
-                                <w:sz w:val="24"/>
-                                <w:szCs w:val="24"/>
-                              </w:rPr>
-                            </w:pPr>
-                            <w:r>
-                              <w:rPr>
-                                <w:color w:val="538135" w:themeColor="accent6" w:themeShade="BF"/>
-                                <w:sz w:val="24"/>
-                                <w:szCs w:val="24"/>
-                              </w:rPr>
-                              <w:t xml:space="preserve">See More Reasons to </w:t>
-                            </w:r>
-                            <w:r>
-                              <w:rPr>
-                                <w:b/>
-                                <w:color w:val="538135" w:themeColor="accent6" w:themeShade="BF"/>
-                                <w:sz w:val="24"/>
-                                <w:szCs w:val="24"/>
-                              </w:rPr>
-                              <w:t>Provide</w:t>
-                            </w:r>
-                            <w:r>
-                              <w:rPr>
-                                <w:color w:val="538135" w:themeColor="accent6" w:themeShade="BF"/>
-                                <w:sz w:val="24"/>
-                                <w:szCs w:val="24"/>
-                              </w:rPr>
-                              <w:t xml:space="preserve"> Support via </w:t>
-                            </w:r>
-                            <w:proofErr w:type="spellStart"/>
-                            <w:r>
-                              <w:rPr>
-                                <w:color w:val="538135" w:themeColor="accent6" w:themeShade="BF"/>
-                                <w:sz w:val="24"/>
-                                <w:szCs w:val="24"/>
-                              </w:rPr>
-                              <w:t>UCare</w:t>
-                            </w:r>
-                            <w:proofErr w:type="spellEnd"/>
-                          </w:p>
-                          <w:p>
-                            <w:pPr>
-                              <w:rPr>
-                                <w:color w:val="538135" w:themeColor="accent6" w:themeShade="BF"/>
-                                <w:sz w:val="24"/>
-                                <w:szCs w:val="24"/>
-                              </w:rPr>
-                            </w:pPr>
-                          </w:p>
-                          <w:p>
-                            <w:pPr>
-                              <w:rPr>
-                                <w:sz w:val="24"/>
-                                <w:szCs w:val="24"/>
-                              </w:rPr>
-                            </w:pPr>
-                            <w:r>
-                              <w:rPr>
-                                <w:b/>
-                                <w:sz w:val="28"/>
-                                <w:szCs w:val="28"/>
-                              </w:rPr>
-                              <w:t>Reach More People In Need Of Your Services</w:t>
-                            </w:r>
-                            <w:r>
-                              <w:rPr>
-                                <w:sz w:val="24"/>
-                                <w:szCs w:val="24"/>
-                              </w:rPr>
-                              <w:t xml:space="preserve"> </w:t>
-                            </w:r>
-                          </w:p>
-                          <w:p>
-                            <w:pPr>
-                              <w:rPr>
-                                <w:sz w:val="24"/>
-                                <w:szCs w:val="24"/>
-                              </w:rPr>
-                            </w:pPr>
-                            <w:r>
-                              <w:rPr>
-                                <w:sz w:val="24"/>
-                                <w:szCs w:val="24"/>
-                              </w:rPr>
-                              <w:t xml:space="preserve">With </w:t>
-                            </w:r>
-                            <w:proofErr w:type="spellStart"/>
-                            <w:r>
-                              <w:rPr>
-                                <w:sz w:val="24"/>
-                                <w:szCs w:val="24"/>
-                              </w:rPr>
-                              <w:t>UCare</w:t>
-                            </w:r>
-                            <w:proofErr w:type="spellEnd"/>
-                            <w:r>
-                              <w:rPr>
-                                <w:sz w:val="24"/>
-                                <w:szCs w:val="24"/>
-                              </w:rPr>
-                              <w:t xml:space="preserve"> you can connect with Family Caregivers who are not in your normal service area</w:t>
-                            </w:r>
-                            <w:r>
-                              <w:rPr>
-                                <w:sz w:val="24"/>
-                                <w:szCs w:val="24"/>
-                              </w:rPr>
-                              <w:t>.</w:t>
-                            </w:r>
-                            <w:r>
-                              <w:rPr>
-                                <w:sz w:val="24"/>
-                                <w:szCs w:val="24"/>
-                              </w:rPr>
-                              <w:t xml:space="preserve"> Many are in rural areas which are underserved by professionals with your skills and many are urban but cannot afford the time or expense of regularly scheduled services. With </w:t>
-                            </w:r>
-                            <w:proofErr w:type="spellStart"/>
-                            <w:r>
-                              <w:rPr>
-                                <w:sz w:val="24"/>
-                                <w:szCs w:val="24"/>
-                              </w:rPr>
-                              <w:t>UCare</w:t>
-                            </w:r>
-                            <w:proofErr w:type="spellEnd"/>
-                            <w:r>
-                              <w:rPr>
-                                <w:sz w:val="24"/>
-                                <w:szCs w:val="24"/>
-                              </w:rPr>
-                              <w:t>, these Family Caregivers are clients.</w:t>
-                            </w:r>
-                          </w:p>
-                          <w:p>
-                            <w:pPr>
-                              <w:rPr>
-                                <w:color w:val="538135" w:themeColor="accent6" w:themeShade="BF"/>
-                                <w:sz w:val="24"/>
-                                <w:szCs w:val="24"/>
-                              </w:rPr>
-                            </w:pPr>
-                            <w:r>
-                              <w:rPr>
-                                <w:color w:val="538135" w:themeColor="accent6" w:themeShade="BF"/>
-                                <w:sz w:val="24"/>
-                                <w:szCs w:val="24"/>
-                              </w:rPr>
-                              <w:t xml:space="preserve">See More Reasons to </w:t>
-                            </w:r>
-                            <w:r>
-                              <w:rPr>
-                                <w:b/>
-                                <w:color w:val="538135" w:themeColor="accent6" w:themeShade="BF"/>
-                                <w:sz w:val="24"/>
-                                <w:szCs w:val="24"/>
-                              </w:rPr>
-                              <w:t>Provide</w:t>
-                            </w:r>
-                            <w:r>
-                              <w:rPr>
-                                <w:color w:val="538135" w:themeColor="accent6" w:themeShade="BF"/>
-                                <w:sz w:val="24"/>
-                                <w:szCs w:val="24"/>
-                              </w:rPr>
-                              <w:t xml:space="preserve"> Support via </w:t>
-                            </w:r>
-                            <w:proofErr w:type="spellStart"/>
-                            <w:r>
-                              <w:rPr>
-                                <w:color w:val="538135" w:themeColor="accent6" w:themeShade="BF"/>
-                                <w:sz w:val="24"/>
-                                <w:szCs w:val="24"/>
-                              </w:rPr>
-                              <w:t>UCare</w:t>
-                            </w:r>
-                            <w:proofErr w:type="spellEnd"/>
-                          </w:p>
-                          <w:p>
-                            <w:pPr>
-                              <w:rPr>
-                                <w:color w:val="538135" w:themeColor="accent6" w:themeShade="BF"/>
-                                <w:sz w:val="24"/>
-                                <w:szCs w:val="24"/>
-                              </w:rPr>
-                            </w:pPr>
-                          </w:p>
-                          <w:p>
-                            <w:pPr>
-                              <w:rPr>
-                                <w:sz w:val="24"/>
-                                <w:szCs w:val="24"/>
-                              </w:rPr>
-                            </w:pPr>
-                            <w:r>
-                              <w:rPr>
-                                <w:b/>
-                                <w:sz w:val="28"/>
-                                <w:szCs w:val="28"/>
-                              </w:rPr>
-                              <w:t>Convenient For You</w:t>
-                            </w:r>
-                          </w:p>
-                          <w:p>
-                            <w:pPr>
-                              <w:rPr>
-                                <w:sz w:val="24"/>
-                                <w:szCs w:val="24"/>
-                              </w:rPr>
-                            </w:pPr>
-                            <w:r>
-                              <w:rPr>
-                                <w:sz w:val="24"/>
-                                <w:szCs w:val="24"/>
-                              </w:rPr>
-                              <w:t>Fill gaps in your schedule</w:t>
-                            </w:r>
-                            <w:r>
-                              <w:rPr>
-                                <w:sz w:val="24"/>
-                                <w:szCs w:val="24"/>
-                              </w:rPr>
-                              <w:t>.</w:t>
-                            </w:r>
-                            <w:r>
-                              <w:rPr>
-                                <w:sz w:val="24"/>
-                                <w:szCs w:val="24"/>
-                              </w:rPr>
-                              <w:t xml:space="preserve"> Earn in spite of a last minute cancellation. Work in the early morning or late night</w:t>
-                            </w:r>
-                            <w:r>
-                              <w:rPr>
-                                <w:sz w:val="24"/>
-                                <w:szCs w:val="24"/>
-                              </w:rPr>
-                              <w:t xml:space="preserve"> if that’s when you are most awake. Work from home or when you are on travel. Simply go online when you want, provide your services, and go offline when you are ready.</w:t>
-                            </w:r>
-                          </w:p>
-                          <w:p>
-                            <w:pPr>
-                              <w:rPr>
-                                <w:color w:val="538135" w:themeColor="accent6" w:themeShade="BF"/>
-                                <w:sz w:val="24"/>
-                                <w:szCs w:val="24"/>
-                              </w:rPr>
-                            </w:pPr>
-                            <w:r>
-                              <w:rPr>
-                                <w:color w:val="538135" w:themeColor="accent6" w:themeShade="BF"/>
-                                <w:sz w:val="24"/>
-                                <w:szCs w:val="24"/>
-                              </w:rPr>
-                              <w:t xml:space="preserve">See More Reasons to </w:t>
-                            </w:r>
-                            <w:r>
-                              <w:rPr>
-                                <w:b/>
-                                <w:color w:val="538135" w:themeColor="accent6" w:themeShade="BF"/>
-                                <w:sz w:val="24"/>
-                                <w:szCs w:val="24"/>
-                              </w:rPr>
-                              <w:t>Provide</w:t>
-                            </w:r>
-                            <w:r>
-                              <w:rPr>
-                                <w:color w:val="538135" w:themeColor="accent6" w:themeShade="BF"/>
-                                <w:sz w:val="24"/>
-                                <w:szCs w:val="24"/>
-                              </w:rPr>
-                              <w:t xml:space="preserve"> Support via </w:t>
-                            </w:r>
-                            <w:proofErr w:type="spellStart"/>
-                            <w:r>
-                              <w:rPr>
-                                <w:color w:val="538135" w:themeColor="accent6" w:themeShade="BF"/>
-                                <w:sz w:val="24"/>
-                                <w:szCs w:val="24"/>
-                              </w:rPr>
-                              <w:t>UCare</w:t>
-                            </w:r>
-                            <w:proofErr w:type="spellEnd"/>
-                          </w:p>
-                          <w:p>
-                            <w:pPr>
-                              <w:rPr>
-                                <w:color w:val="538135" w:themeColor="accent6" w:themeShade="BF"/>
-                                <w:sz w:val="24"/>
-                                <w:szCs w:val="24"/>
-                              </w:rPr>
-                            </w:pPr>
-                          </w:p>
-                          <w:p>
-                            <w:pPr>
-                              <w:rPr>
-                                <w:b/>
-                                <w:sz w:val="28"/>
-                                <w:szCs w:val="28"/>
-                              </w:rPr>
-                            </w:pPr>
-                          </w:p>
-                        </w:txbxContent>
-                      </wps:txbx>
-                      <wps:bodyPr rot="0" spcFirstLastPara="0" vertOverflow="overflow" horzOverflow="overflow" vert="horz" wrap="square" lIns="91440" tIns="45720" rIns="91440" bIns="45720" numCol="1" spcCol="0" rtlCol="0" fromWordArt="0" anchor="t" anchorCtr="0" forceAA="0" compatLnSpc="1">
-                        <a:prstTxWarp prst="textNoShape">
-                          <a:avLst/>
-                        </a:prstTxWarp>
-                        <a:noAutofit/>
-                      </wps:bodyPr>
-                    </wps:wsp>
-                  </a:graphicData>
-                </a:graphic>
-                <wp14:sizeRelH relativeFrom="margin">
-                  <wp14:pctWidth>0</wp14:pctWidth>
-                </wp14:sizeRelH>
-                <wp14:sizeRelV relativeFrom="margin">
-                  <wp14:pctHeight>0</wp14:pctHeight>
-                </wp14:sizeRelV>
-              </wp:anchor>
-            </w:drawing>
-          </mc:Choice>
-          <mc:Fallback>
-            <w:pict>
-              <v:shape w14:anchorId="328C7A12" id="Text Box 11" o:spid="_x0000_s1036" type="#_x0000_t202" style="position:absolute;margin-left:305.2pt;margin-top:.65pt;width:356.4pt;height:322.2pt;z-index:251661312;visibility:visible;mso-wrap-style:square;mso-width-percent:0;mso-height-percent:0;mso-wrap-distance-left:9pt;mso-wrap-distance-top:0;mso-wrap-distance-right:9pt;mso-wrap-distance-bottom:0;mso-position-horizontal:right;mso-position-horizontal-relative:margin;mso-position-vertical:absolute;mso-position-vertical-relative:text;mso-width-percent:0;mso-height-percent:0;mso-width-relative:margin;mso-height-relative:margin;v-text-anchor:top" o:gfxdata="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" fillcolor="window" strokeweight=".5pt">
-                <v:textbox>
-                  <w:txbxContent>
-                    <w:p>
-                      <w:pPr>
-                        <w:rPr>
-                          <w:b/>
-                          <w:sz w:val="28"/>
-                          <w:szCs w:val="28"/>
-                        </w:rPr>
-                      </w:pPr>
-                      <w:r>
-                        <w:rPr>
-                          <w:b/>
-                          <w:sz w:val="40"/>
-                          <w:szCs w:val="40"/>
-                        </w:rPr>
-                        <w:t xml:space="preserve">For The </w:t>
-                      </w:r>
-                      <w:r>
-                        <w:rPr>
-                          <w:b/>
-                          <w:sz w:val="40"/>
-                          <w:szCs w:val="40"/>
-                        </w:rPr>
-                        <w:t xml:space="preserve">Health Care </w:t>
-                      </w:r>
-                      <w:r>
-                        <w:rPr>
-                          <w:b/>
-                          <w:sz w:val="40"/>
-                          <w:szCs w:val="40"/>
-                        </w:rPr>
-                        <w:t>Provider</w:t>
-                      </w:r>
-                      <w:r>
-                        <w:rPr>
-                          <w:b/>
-                          <w:sz w:val="40"/>
-                          <w:szCs w:val="40"/>
-                        </w:rPr>
-                        <w:t>s</w:t>
-                      </w:r>
-                      <w:r>
-                        <w:rPr>
-                          <w:b/>
-                          <w:sz w:val="28"/>
-                          <w:szCs w:val="28"/>
-                        </w:rPr>
-                        <w:t xml:space="preserve"> </w:t>
-                      </w:r>
-                    </w:p>
-                    <w:p>
-                      <w:pPr>
-                        <w:rPr>
-                          <w:sz w:val="24"/>
-                          <w:szCs w:val="24"/>
-                        </w:rPr>
-                      </w:pPr>
-                      <w:r>
-                        <w:rPr>
-                          <w:b/>
-                          <w:sz w:val="28"/>
-                          <w:szCs w:val="28"/>
-                        </w:rPr>
-                        <w:t>The Experience Is Powerful</w:t>
-                      </w:r>
-                    </w:p>
-                    <w:p>
-                      <w:pPr>
-                        <w:rPr>
-                          <w:sz w:val="24"/>
-                          <w:szCs w:val="24"/>
-                        </w:rPr>
-                      </w:pPr>
-                      <w:r>
-                        <w:rPr>
-                          <w:sz w:val="24"/>
-                          <w:szCs w:val="24"/>
-                        </w:rPr>
-                        <w:t xml:space="preserve">The HIPAA compliant UCare Support experience is so powerful for </w:t>
-                      </w:r>
-                      <w:r>
-                        <w:rPr>
-                          <w:sz w:val="24"/>
-                          <w:szCs w:val="24"/>
-                        </w:rPr>
-                        <w:t>Family C</w:t>
-                      </w:r>
-                      <w:r>
-                        <w:rPr>
-                          <w:sz w:val="24"/>
-                          <w:szCs w:val="24"/>
-                        </w:rPr>
-                        <w:t xml:space="preserve">aregivers because of the exceptional </w:t>
-                      </w:r>
-                      <w:r>
-                        <w:rPr>
-                          <w:sz w:val="24"/>
-                          <w:szCs w:val="24"/>
-                        </w:rPr>
-                        <w:t>compassion</w:t>
-                      </w:r>
-                      <w:r>
-                        <w:rPr>
-                          <w:sz w:val="24"/>
-                          <w:szCs w:val="24"/>
-                        </w:rPr>
-                        <w:t>, qualifications, and experience of Health Care Providers like you</w:t>
-                      </w:r>
-                      <w:r>
-                        <w:rPr>
-                          <w:sz w:val="24"/>
-                          <w:szCs w:val="24"/>
-                        </w:rPr>
-                        <w:t>.</w:t>
-                      </w:r>
-                    </w:p>
-                    <w:p>
-                      <w:pPr>
-                        <w:rPr>
-                          <w:color w:val="538135" w:themeColor="accent6" w:themeShade="BF"/>
-                          <w:sz w:val="24"/>
-                          <w:szCs w:val="24"/>
-                        </w:rPr>
-                      </w:pPr>
-                      <w:r>
-                        <w:rPr>
-                          <w:color w:val="538135" w:themeColor="accent6" w:themeShade="BF"/>
-                          <w:sz w:val="24"/>
-                          <w:szCs w:val="24"/>
-                        </w:rPr>
-                        <w:t xml:space="preserve">See More Reasons to </w:t>
-                      </w:r>
-                      <w:r>
-                        <w:rPr>
-                          <w:b/>
-                          <w:color w:val="538135" w:themeColor="accent6" w:themeShade="BF"/>
-                          <w:sz w:val="24"/>
-                          <w:szCs w:val="24"/>
-                        </w:rPr>
-                        <w:t>Provide</w:t>
-                      </w:r>
-                      <w:r>
-                        <w:rPr>
-                          <w:color w:val="538135" w:themeColor="accent6" w:themeShade="BF"/>
-                          <w:sz w:val="24"/>
-                          <w:szCs w:val="24"/>
-                        </w:rPr>
-                        <w:t xml:space="preserve"> Support via UCare</w:t>
-                      </w:r>
-                    </w:p>
-                    <w:p>
-                      <w:pPr>
-                        <w:rPr>
-                          <w:color w:val="538135" w:themeColor="accent6" w:themeShade="BF"/>
-                          <w:sz w:val="24"/>
-                          <w:szCs w:val="24"/>
-                        </w:rPr>
-                      </w:pPr>
-                    </w:p>
-                    <w:p>
-                      <w:pPr>
-                        <w:rPr>
-                          <w:sz w:val="24"/>
-                          <w:szCs w:val="24"/>
-                        </w:rPr>
-                      </w:pPr>
-                      <w:r>
-                        <w:rPr>
-                          <w:b/>
-                          <w:sz w:val="28"/>
-                          <w:szCs w:val="28"/>
-                        </w:rPr>
-                        <w:t>Reach More People In Need Of Your Services</w:t>
-                      </w:r>
-                      <w:r>
-                        <w:rPr>
-                          <w:sz w:val="24"/>
-                          <w:szCs w:val="24"/>
-                        </w:rPr>
-                        <w:t xml:space="preserve"> </w:t>
-                      </w:r>
-                    </w:p>
-                    <w:p>
-                      <w:pPr>
-                        <w:rPr>
-                          <w:sz w:val="24"/>
-                          <w:szCs w:val="24"/>
-                        </w:rPr>
-                      </w:pPr>
-                      <w:r>
-                        <w:rPr>
-                          <w:sz w:val="24"/>
-                          <w:szCs w:val="24"/>
-                        </w:rPr>
-                        <w:t>With UCare you can connect with Family Caregivers who are not in your normal service area</w:t>
-                      </w:r>
-                      <w:r>
-                        <w:rPr>
-                          <w:sz w:val="24"/>
-                          <w:szCs w:val="24"/>
-                        </w:rPr>
-                        <w:t>.</w:t>
-                      </w:r>
-                      <w:r>
-                        <w:rPr>
-                          <w:sz w:val="24"/>
-                          <w:szCs w:val="24"/>
-                        </w:rPr>
-                        <w:t xml:space="preserve"> Many are in rural areas which are underserved by professionals with your skills and many are urban but cannot afford the time or expense of regularly scheduled services. With UCare, these Family Caregivers are clients.</w:t>
-                      </w:r>
-                    </w:p>
-                    <w:p>
-                      <w:pPr>
-                        <w:rPr>
-                          <w:color w:val="538135" w:themeColor="accent6" w:themeShade="BF"/>
-                          <w:sz w:val="24"/>
-                          <w:szCs w:val="24"/>
-                        </w:rPr>
-                      </w:pPr>
-                      <w:r>
-                        <w:rPr>
-                          <w:color w:val="538135" w:themeColor="accent6" w:themeShade="BF"/>
-                          <w:sz w:val="24"/>
-                          <w:szCs w:val="24"/>
-                        </w:rPr>
-                        <w:t xml:space="preserve">See More Reasons to </w:t>
-                      </w:r>
-                      <w:r>
-                        <w:rPr>
-                          <w:b/>
-                          <w:color w:val="538135" w:themeColor="accent6" w:themeShade="BF"/>
-                          <w:sz w:val="24"/>
-                          <w:szCs w:val="24"/>
-                        </w:rPr>
-                        <w:t>Provide</w:t>
-                      </w:r>
-                      <w:r>
-                        <w:rPr>
-                          <w:color w:val="538135" w:themeColor="accent6" w:themeShade="BF"/>
-                          <w:sz w:val="24"/>
-                          <w:szCs w:val="24"/>
-                        </w:rPr>
-                        <w:t xml:space="preserve"> Support via UCare</w:t>
-                      </w:r>
-                    </w:p>
-                    <w:p>
-                      <w:pPr>
-                        <w:rPr>
-                          <w:color w:val="538135" w:themeColor="accent6" w:themeShade="BF"/>
-                          <w:sz w:val="24"/>
-                          <w:szCs w:val="24"/>
-                        </w:rPr>
-                      </w:pPr>
-                    </w:p>
-                    <w:p>
-                      <w:pPr>
-                        <w:rPr>
-                          <w:sz w:val="24"/>
-                          <w:szCs w:val="24"/>
-                        </w:rPr>
-                      </w:pPr>
-                      <w:r>
-                        <w:rPr>
-                          <w:b/>
-                          <w:sz w:val="28"/>
-                          <w:szCs w:val="28"/>
-                        </w:rPr>
-                        <w:t>Convenient For You</w:t>
-                      </w:r>
-                    </w:p>
-                    <w:p>
-                      <w:pPr>
-                        <w:rPr>
-                          <w:sz w:val="24"/>
-                          <w:szCs w:val="24"/>
-                        </w:rPr>
-                      </w:pPr>
-                      <w:r>
-                        <w:rPr>
-                          <w:sz w:val="24"/>
-                          <w:szCs w:val="24"/>
-                        </w:rPr>
-                        <w:t>Fill gaps in your schedule</w:t>
-                      </w:r>
-                      <w:r>
-                        <w:rPr>
-                          <w:sz w:val="24"/>
-                          <w:szCs w:val="24"/>
-                        </w:rPr>
-                        <w:t>.</w:t>
-                      </w:r>
-                      <w:r>
-                        <w:rPr>
-                          <w:sz w:val="24"/>
-                          <w:szCs w:val="24"/>
-                        </w:rPr>
-                        <w:t xml:space="preserve"> Earn in spite of a last minute cancellation. Work in the early morning or late night</w:t>
-                      </w:r>
-                      <w:r>
-                        <w:rPr>
-                          <w:sz w:val="24"/>
-                          <w:szCs w:val="24"/>
-                        </w:rPr>
-                        <w:t xml:space="preserve"> if that’s when you are most awake. Work from home or when you are on travel. Simply go online when you want, provide your services, and go offline when you are ready.</w:t>
-                      </w:r>
-                    </w:p>
-                    <w:p>
-                      <w:pPr>
-                        <w:rPr>
-                          <w:color w:val="538135" w:themeColor="accent6" w:themeShade="BF"/>
-                          <w:sz w:val="24"/>
-                          <w:szCs w:val="24"/>
-                        </w:rPr>
-                      </w:pPr>
-                      <w:r>
-                        <w:rPr>
-                          <w:color w:val="538135" w:themeColor="accent6" w:themeShade="BF"/>
-                          <w:sz w:val="24"/>
-                          <w:szCs w:val="24"/>
-                        </w:rPr>
-                        <w:t xml:space="preserve">See More Reasons to </w:t>
-                      </w:r>
-                      <w:r>
-                        <w:rPr>
-                          <w:b/>
-                          <w:color w:val="538135" w:themeColor="accent6" w:themeShade="BF"/>
-                          <w:sz w:val="24"/>
-                          <w:szCs w:val="24"/>
-                        </w:rPr>
-                        <w:t>Provide</w:t>
-                      </w:r>
-                      <w:r>
-                        <w:rPr>
-                          <w:color w:val="538135" w:themeColor="accent6" w:themeShade="BF"/>
-                          <w:sz w:val="24"/>
-                          <w:szCs w:val="24"/>
-                        </w:rPr>
-                        <w:t xml:space="preserve"> Support via UCare</w:t>
-                      </w:r>
-                    </w:p>
-                    <w:p>
-                      <w:pPr>
-                        <w:rPr>
-                          <w:color w:val="538135" w:themeColor="accent6" w:themeShade="BF"/>
-                          <w:sz w:val="24"/>
-                          <w:szCs w:val="24"/>
-                        </w:rPr>
-                      </w:pPr>
-                    </w:p>
-                    <w:p>
-                      <w:pPr>
-                        <w:rPr>
-                          <w:b/>
-                          <w:sz w:val="28"/>
-                          <w:szCs w:val="28"/>
-                        </w:rPr>
-                      </w:pPr>
-                    </w:p>
-                  </w:txbxContent>
-                </v:textbox>
-                <w10:wrap anchorx="margin"/>
-              </v:shape>
-            </w:pict>
-          </mc:Fallback>
-        </mc:AlternateContent>
-      </w:r>
       <w:r>
         <w:rPr>
           <w:sz w:val="24"/>
@@ -3332,13 +3427,13 @@
         <mc:AlternateContent>
           <mc:Choice Requires="wps">
             <w:drawing>
-              <wp:anchor distT="0" distB="0" distL="114300" distR="114300" simplePos="0" relativeHeight="251667456" behindDoc="0" locked="0" layoutInCell="1" allowOverlap="1" wp14:anchorId="6D910D63" wp14:editId="70BB7AB6">
+              <wp:anchor distT="0" distB="0" distL="114300" distR="114300" simplePos="0" relativeHeight="251667456" behindDoc="0" locked="0" layoutInCell="1" allowOverlap="1" wp14:anchorId="6D910D63" wp14:editId="45290016">
                 <wp:simplePos x="0" y="0"/>
                 <wp:positionH relativeFrom="margin">
-                  <wp:posOffset>-76200</wp:posOffset>
+                  <wp:posOffset>-177165</wp:posOffset>
                 </wp:positionH>
                 <wp:positionV relativeFrom="paragraph">
-                  <wp:posOffset>54610</wp:posOffset>
+                  <wp:posOffset>184150</wp:posOffset>
                 </wp:positionV>
                 <wp:extent cx="4617720" cy="3436620"/>
                 <wp:effectExtent l="0" t="0" r="11430" b="11430"/>
@@ -3640,7 +3735,7 @@
           </mc:Choice>
           <mc:Fallback>
             <w:pict>
-              <v:shape w14:anchorId="6E79EA26" id="Text Box 16" o:spid="_x0000_s1040" type="#_x0000_t202" style="position:absolute;margin-left:-6pt;margin-top:4.3pt;width:363.6pt;height:270.6pt;z-index:251667456;visibility:visible;mso-wrap-style:square;mso-width-percent:0;mso-height-percent:0;mso-wrap-distance-left:9pt;mso-wrap-distance-top:0;mso-wrap-distance-right:9pt;mso-wrap-distance-bottom:0;mso-position-horizontal:absolute;mso-position-horizontal-relative:margin;mso-position-vertical:absolute;mso-position-vertical-relative:text;mso-width-percent:0;mso-height-percent:0;mso-width-relative:margin;mso-height-relative:margin;v-text-anchor:top" o:gfxdata="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" fillcolor="window" strokeweight=".5pt">
+              <v:shape w14:anchorId="6D910D63" id="Text Box 16" o:spid="_x0000_s1040" type="#_x0000_t202" style="position:absolute;margin-left:-13.95pt;margin-top:14.5pt;width:363.6pt;height:270.6pt;z-index:251667456;visibility:visible;mso-wrap-style:square;mso-width-percent:0;mso-height-percent:0;mso-wrap-distance-left:9pt;mso-wrap-distance-top:0;mso-wrap-distance-right:9pt;mso-wrap-distance-bottom:0;mso-position-horizontal:absolute;mso-position-horizontal-relative:margin;mso-position-vertical:absolute;mso-position-vertical-relative:text;mso-width-percent:0;mso-height-percent:0;mso-width-relative:margin;mso-height-relative:margin;v-text-anchor:top" o:gfxdata="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" fillcolor="window" strokeweight=".5pt">
                 <v:textbox>
                   <w:txbxContent>
                     <w:p>
@@ -3723,7 +3818,25 @@
                           <w:sz w:val="24"/>
                           <w:szCs w:val="24"/>
                         </w:rPr>
-                        <w:t xml:space="preserve"> UCare helps keep your loved one healthy and home.</w:t>
+                        <w:t xml:space="preserve"> </w:t>
+                      </w:r>
+                      <w:proofErr w:type="spellStart"/>
+                      <w:r>
+                        <w:rPr>
+                          <w:color w:val="000000" w:themeColor="text1"/>
+                          <w:sz w:val="24"/>
+                          <w:szCs w:val="24"/>
+                        </w:rPr>
+                        <w:t>UCare</w:t>
+                      </w:r>
+                      <w:proofErr w:type="spellEnd"/>
+                      <w:r>
+                        <w:rPr>
+                          <w:color w:val="000000" w:themeColor="text1"/>
+                          <w:sz w:val="24"/>
+                          <w:szCs w:val="24"/>
+                        </w:rPr>
+                        <w:t xml:space="preserve"> helps keep your loved one healthy and home.</w:t>
                       </w:r>
                     </w:p>
                     <w:p>
@@ -3756,7 +3869,43 @@
                           <w:sz w:val="24"/>
                           <w:szCs w:val="24"/>
                         </w:rPr>
-                        <w:t xml:space="preserve"> yy% greater risk of health issues of their own. UCare helps reduce injury by providing on-the-spot instruction</w:t>
+                        <w:t xml:space="preserve"> </w:t>
+                      </w:r>
+                      <w:proofErr w:type="spellStart"/>
+                      <w:r>
+                        <w:rPr>
+                          <w:color w:val="000000" w:themeColor="text1"/>
+                          <w:sz w:val="24"/>
+                          <w:szCs w:val="24"/>
+                        </w:rPr>
+                        <w:t>yy</w:t>
+                      </w:r>
+                      <w:proofErr w:type="spellEnd"/>
+                      <w:r>
+                        <w:rPr>
+                          <w:color w:val="000000" w:themeColor="text1"/>
+                          <w:sz w:val="24"/>
+                          <w:szCs w:val="24"/>
+                        </w:rPr>
+                        <w:t xml:space="preserve">% greater risk of health issues of their own. </w:t>
+                      </w:r>
+                      <w:proofErr w:type="spellStart"/>
+                      <w:r>
+                        <w:rPr>
+                          <w:color w:val="000000" w:themeColor="text1"/>
+                          <w:sz w:val="24"/>
+                          <w:szCs w:val="24"/>
+                        </w:rPr>
+                        <w:t>UCare</w:t>
+                      </w:r>
+                      <w:proofErr w:type="spellEnd"/>
+                      <w:r>
+                        <w:rPr>
+                          <w:color w:val="000000" w:themeColor="text1"/>
+                          <w:sz w:val="24"/>
+                          <w:szCs w:val="24"/>
+                        </w:rPr>
+                        <w:t xml:space="preserve"> helps reduce injury by providing on-the-spot instruction</w:t>
                       </w:r>
                       <w:r>
                         <w:rPr>
@@ -3775,13 +3924,23 @@
                           <w:szCs w:val="24"/>
                         </w:rPr>
                       </w:pPr>
+                      <w:proofErr w:type="spellStart"/>
                       <w:r>
                         <w:rPr>
                           <w:color w:val="000000" w:themeColor="text1"/>
                           <w:sz w:val="24"/>
                           <w:szCs w:val="24"/>
                         </w:rPr>
-                        <w:t>UCare helps reduce the long term negative effects of stress by providing low cost emotional support when and where needed.</w:t>
+                        <w:t>UCare</w:t>
+                      </w:r>
+                      <w:proofErr w:type="spellEnd"/>
+                      <w:r>
+                        <w:rPr>
+                          <w:color w:val="000000" w:themeColor="text1"/>
+                          <w:sz w:val="24"/>
+                          <w:szCs w:val="24"/>
+                        </w:rPr>
+                        <w:t xml:space="preserve"> helps reduce the long term negative effects of stress by providing low cost emotional support when and where needed.</w:t>
                       </w:r>
                     </w:p>
                     <w:p>
@@ -3798,7 +3957,25 @@
                           <w:sz w:val="24"/>
                           <w:szCs w:val="24"/>
                         </w:rPr>
-                        <w:t>See More About UCare’s Positive Impacts</w:t>
+                        <w:t xml:space="preserve">See More About </w:t>
+                      </w:r>
+                      <w:proofErr w:type="spellStart"/>
+                      <w:r>
+                        <w:rPr>
+                          <w:color w:val="538135" w:themeColor="accent6" w:themeShade="BF"/>
+                          <w:sz w:val="24"/>
+                          <w:szCs w:val="24"/>
+                        </w:rPr>
+                        <w:t>UCare’s</w:t>
+                      </w:r>
+                      <w:proofErr w:type="spellEnd"/>
+                      <w:r>
+                        <w:rPr>
+                          <w:color w:val="538135" w:themeColor="accent6" w:themeShade="BF"/>
+                          <w:sz w:val="24"/>
+                          <w:szCs w:val="24"/>
+                        </w:rPr>
+                        <w:t xml:space="preserve"> Positive Impacts</w:t>
                       </w:r>
                     </w:p>
                     <w:p>
@@ -14704,7 +14881,7 @@
       </w:pPr>
     </w:pPrDefault>
   </w:docDefaults>
-  <w:latentStyles w:defLockedState="0" w:defUIPriority="99" w:defSemiHidden="0" w:defUnhideWhenUsed="0" w:defQFormat="0" w:count="381">
+  <w:latentStyles w:defLockedState="0" w:defUIPriority="99" w:defSemiHidden="0" w:defUnhideWhenUsed="0" w:defQFormat="0" w:count="382">
     <w:lsdException w:name="Normal" w:uiPriority="0" w:qFormat="1"/>
     <w:lsdException w:name="heading 1" w:uiPriority="9" w:qFormat="1"/>
     <w:lsdException w:name="heading 2" w:semiHidden="1" w:uiPriority="0" w:unhideWhenUsed="1" w:qFormat="1"/>
@@ -15074,6 +15251,7 @@
     <w:lsdException w:name="List Table 6 Colorful Accent 6" w:uiPriority="51"/>
     <w:lsdException w:name="List Table 7 Colorful Accent 6" w:uiPriority="52"/>
     <w:lsdException w:name="Mention" w:semiHidden="1" w:unhideWhenUsed="1"/>
+    <w:lsdException w:name="Smart Hyperlink" w:semiHidden="1" w:unhideWhenUsed="1"/>
   </w:latentStyles>
   <w:style w:type="paragraph" w:default="1" w:styleId="Normal">
     <w:name w:val="Normal"/>
@@ -15539,7 +15717,7 @@
 </file>
 
 <file path=customXml/itemProps1.xml><?xml version="1.0" encoding="utf-8"?>
-<ds:datastoreItem xmlns:ds="http://schemas.openxmlformats.org/officeDocument/2006/customXml" ds:itemID="{1C4171B9-247D-0940-8559-16607F00277B}">
+<ds:datastoreItem xmlns:ds="http://schemas.openxmlformats.org/officeDocument/2006/customXml" ds:itemID="{DCA14617-F73C-554A-AA80-35E517A77174}">
   <ds:schemaRefs>
     <ds:schemaRef ds:uri="http://schemas.openxmlformats.org/officeDocument/2006/bibliography"/>
   </ds:schemaRefs>

</xml_diff>